<commit_message>
added RC capacitor circuit ensuring load voltage varies by 0.5V as mosfet switches at 1KHz
</commit_message>
<xml_diff>
--- a/testing/ltspiceSchematicDocumentation.docx
+++ b/testing/ltspiceSchematicDocumentation.docx
@@ -119,12 +119,20 @@
           <w:lang w:val="en-US"/>
         </w:rPr>
       </w:pPr>
+      <w:proofErr w:type="spellStart"/>
       <w:r>
         <w:rPr>
           <w:lang w:val="en-US"/>
         </w:rPr>
         <w:lastRenderedPageBreak/>
-        <w:t>StrainGAUGE switching</w:t>
+        <w:t>StrainGAUGE</w:t>
+      </w:r>
+      <w:proofErr w:type="spellEnd"/>
+      <w:r>
+        <w:rPr>
+          <w:lang w:val="en-US"/>
+        </w:rPr>
+        <w:t xml:space="preserve"> switching</w:t>
       </w:r>
     </w:p>
     <w:p>
@@ -135,14 +143,13 @@
       </w:pPr>
       <w:r>
         <w:rPr>
-          <w:noProof/>
           <w:lang w:val="en-US"/>
         </w:rPr>
         <w:drawing>
-          <wp:inline distT="0" distB="0" distL="0" distR="0" wp14:anchorId="055161F5" wp14:editId="3E1CCE51">
-            <wp:extent cx="6139325" cy="1845733"/>
-            <wp:effectExtent l="0" t="0" r="0" b="2540"/>
-            <wp:docPr id="2042722577" name="Picture 1" descr="A screenshot of a computer&#10;&#10;AI-generated content may be incorrect."/>
+          <wp:inline distT="0" distB="0" distL="0" distR="0" wp14:anchorId="70F800BD" wp14:editId="07305F01">
+            <wp:extent cx="5943600" cy="2540000"/>
+            <wp:effectExtent l="0" t="0" r="0" b="0"/>
+            <wp:docPr id="68497611" name="Picture 1" descr="A computer screen shot of a computer&#10;&#10;AI-generated content may be incorrect."/>
             <wp:cNvGraphicFramePr>
               <a:graphicFrameLocks xmlns:a="http://schemas.openxmlformats.org/drawingml/2006/main" noChangeAspect="1"/>
             </wp:cNvGraphicFramePr>
@@ -150,7 +157,7 @@
               <a:graphicData uri="http://schemas.openxmlformats.org/drawingml/2006/picture">
                 <pic:pic xmlns:pic="http://schemas.openxmlformats.org/drawingml/2006/picture">
                   <pic:nvPicPr>
-                    <pic:cNvPr id="2042722577" name="Picture 1" descr="A screenshot of a computer&#10;&#10;AI-generated content may be incorrect."/>
+                    <pic:cNvPr id="68497611" name="Picture 1" descr="A computer screen shot of a computer&#10;&#10;AI-generated content may be incorrect."/>
                     <pic:cNvPicPr/>
                   </pic:nvPicPr>
                   <pic:blipFill>
@@ -162,7 +169,7 @@
                   <pic:spPr>
                     <a:xfrm>
                       <a:off x="0" y="0"/>
-                      <a:ext cx="6146994" cy="1848039"/>
+                      <a:ext cx="5943600" cy="2540000"/>
                     </a:xfrm>
                     <a:prstGeom prst="rect">
                       <a:avLst/>
@@ -174,16 +181,60 @@
           </wp:inline>
         </w:drawing>
       </w:r>
-      <w:r>
-        <w:rPr>
-          <w:noProof/>
-          <w:lang w:val="en-US"/>
-        </w:rPr>
+    </w:p>
+    <w:p>
+      <w:pPr>
+        <w:rPr>
+          <w:lang w:val="en-US"/>
+        </w:rPr>
+      </w:pPr>
+    </w:p>
+    <w:p>
+      <w:pPr>
+        <w:rPr>
+          <w:lang w:val="en-US"/>
+        </w:rPr>
+      </w:pPr>
+    </w:p>
+    <w:p>
+      <w:pPr>
+        <w:rPr>
+          <w:lang w:val="en-US"/>
+        </w:rPr>
+      </w:pPr>
+    </w:p>
+    <w:p>
+      <w:pPr>
+        <w:tabs>
+          <w:tab w:val="left" w:pos="3048"/>
+        </w:tabs>
+        <w:rPr>
+          <w:lang w:val="en-US"/>
+        </w:rPr>
+      </w:pPr>
+      <w:r>
+        <w:rPr>
+          <w:lang w:val="en-US"/>
+        </w:rPr>
+        <w:tab/>
+      </w:r>
+    </w:p>
+    <w:p>
+      <w:pPr>
+        <w:rPr>
+          <w:lang w:val="en-US"/>
+        </w:rPr>
+      </w:pPr>
+      <w:r>
+        <w:rPr>
+          <w:lang w:val="en-US"/>
+        </w:rPr>
+        <w:lastRenderedPageBreak/>
         <w:drawing>
-          <wp:inline distT="0" distB="0" distL="0" distR="0" wp14:anchorId="285F4781" wp14:editId="5F39F991">
-            <wp:extent cx="5943600" cy="3752215"/>
-            <wp:effectExtent l="0" t="0" r="0" b="635"/>
-            <wp:docPr id="178385205" name="Picture 1" descr="A screenshot of a computer&#10;&#10;AI-generated content may be incorrect."/>
+          <wp:inline distT="0" distB="0" distL="0" distR="0" wp14:anchorId="6E620333" wp14:editId="3A53A84F">
+            <wp:extent cx="4183120" cy="4081670"/>
+            <wp:effectExtent l="0" t="0" r="8255" b="0"/>
+            <wp:docPr id="961198230" name="Picture 1" descr="A screenshot of a computer&#10;&#10;AI-generated content may be incorrect."/>
             <wp:cNvGraphicFramePr>
               <a:graphicFrameLocks xmlns:a="http://schemas.openxmlformats.org/drawingml/2006/main" noChangeAspect="1"/>
             </wp:cNvGraphicFramePr>
@@ -191,7 +242,7 @@
               <a:graphicData uri="http://schemas.openxmlformats.org/drawingml/2006/picture">
                 <pic:pic xmlns:pic="http://schemas.openxmlformats.org/drawingml/2006/picture">
                   <pic:nvPicPr>
-                    <pic:cNvPr id="178385205" name="Picture 1" descr="A screenshot of a computer&#10;&#10;AI-generated content may be incorrect."/>
+                    <pic:cNvPr id="961198230" name="Picture 1" descr="A screenshot of a computer&#10;&#10;AI-generated content may be incorrect."/>
                     <pic:cNvPicPr/>
                   </pic:nvPicPr>
                   <pic:blipFill>
@@ -203,7 +254,7 @@
                   <pic:spPr>
                     <a:xfrm>
                       <a:off x="0" y="0"/>
-                      <a:ext cx="5943600" cy="3752215"/>
+                      <a:ext cx="4185765" cy="4084251"/>
                     </a:xfrm>
                     <a:prstGeom prst="rect">
                       <a:avLst/>
@@ -215,34 +266,46 @@
           </wp:inline>
         </w:drawing>
       </w:r>
-    </w:p>
-    <w:p>
-      <w:pPr>
-        <w:rPr>
-          <w:lang w:val="en-US"/>
-        </w:rPr>
-      </w:pPr>
-    </w:p>
-    <w:p>
-      <w:pPr>
-        <w:rPr>
-          <w:lang w:val="en-US"/>
-        </w:rPr>
-      </w:pPr>
-    </w:p>
-    <w:p>
-      <w:pPr>
-        <w:rPr>
-          <w:lang w:val="en-US"/>
-        </w:rPr>
-      </w:pPr>
-    </w:p>
-    <w:p>
-      <w:pPr>
-        <w:rPr>
-          <w:lang w:val="en-US"/>
-        </w:rPr>
-      </w:pPr>
+      <w:r>
+        <w:rPr>
+          <w:lang w:val="en-US"/>
+        </w:rPr>
+        <w:drawing>
+          <wp:inline distT="0" distB="0" distL="0" distR="0" wp14:anchorId="48393296" wp14:editId="2470F6B2">
+            <wp:extent cx="4227443" cy="4100981"/>
+            <wp:effectExtent l="0" t="0" r="1905" b="0"/>
+            <wp:docPr id="1353510079" name="Picture 1" descr="A screen shot of a graph&#10;&#10;AI-generated content may be incorrect."/>
+            <wp:cNvGraphicFramePr>
+              <a:graphicFrameLocks xmlns:a="http://schemas.openxmlformats.org/drawingml/2006/main" noChangeAspect="1"/>
+            </wp:cNvGraphicFramePr>
+            <a:graphic xmlns:a="http://schemas.openxmlformats.org/drawingml/2006/main">
+              <a:graphicData uri="http://schemas.openxmlformats.org/drawingml/2006/picture">
+                <pic:pic xmlns:pic="http://schemas.openxmlformats.org/drawingml/2006/picture">
+                  <pic:nvPicPr>
+                    <pic:cNvPr id="1353510079" name="Picture 1" descr="A screen shot of a graph&#10;&#10;AI-generated content may be incorrect."/>
+                    <pic:cNvPicPr/>
+                  </pic:nvPicPr>
+                  <pic:blipFill>
+                    <a:blip r:embed="rId8"/>
+                    <a:stretch>
+                      <a:fillRect/>
+                    </a:stretch>
+                  </pic:blipFill>
+                  <pic:spPr>
+                    <a:xfrm>
+                      <a:off x="0" y="0"/>
+                      <a:ext cx="4240369" cy="4113520"/>
+                    </a:xfrm>
+                    <a:prstGeom prst="rect">
+                      <a:avLst/>
+                    </a:prstGeom>
+                  </pic:spPr>
+                </pic:pic>
+              </a:graphicData>
+            </a:graphic>
+          </wp:inline>
+        </w:drawing>
+      </w:r>
     </w:p>
     <w:p>
       <w:pPr>
@@ -304,6 +367,7 @@
       </w:pPr>
       <w:r>
         <w:rPr>
+          <w:noProof/>
           <w:lang w:val="en-US"/>
         </w:rPr>
         <w:drawing>
@@ -322,7 +386,7 @@
                     <pic:cNvPicPr/>
                   </pic:nvPicPr>
                   <pic:blipFill>
-                    <a:blip r:embed="rId8"/>
+                    <a:blip r:embed="rId9"/>
                     <a:stretch>
                       <a:fillRect/>
                     </a:stretch>
@@ -363,7 +427,7 @@
                     <pic:cNvPicPr/>
                   </pic:nvPicPr>
                   <pic:blipFill>
-                    <a:blip r:embed="rId9"/>
+                    <a:blip r:embed="rId10"/>
                     <a:stretch>
                       <a:fillRect/>
                     </a:stretch>
@@ -395,13 +459,41 @@
           <w:rStyle w:val="Heading1Char"/>
         </w:rPr>
         <w:lastRenderedPageBreak/>
-        <w:t>Diode clamping circuit</w:t>
-      </w:r>
-      <w:r>
-        <w:rPr>
-          <w:lang w:val="en-US"/>
-        </w:rPr>
-        <w:t>(*Note, reverse voltage can vary quite a bit as seen by Vz on circuit)</w:t>
+        <w:t xml:space="preserve">Diode clamping </w:t>
+      </w:r>
+      <w:proofErr w:type="gramStart"/>
+      <w:r>
+        <w:rPr>
+          <w:rStyle w:val="Heading1Char"/>
+        </w:rPr>
+        <w:t>circuit</w:t>
+      </w:r>
+      <w:r>
+        <w:rPr>
+          <w:lang w:val="en-US"/>
+        </w:rPr>
+        <w:t>(</w:t>
+      </w:r>
+      <w:proofErr w:type="gramEnd"/>
+      <w:r>
+        <w:rPr>
+          <w:lang w:val="en-US"/>
+        </w:rPr>
+        <w:t xml:space="preserve">*Note, reverse voltage can vary quite a bit as seen by </w:t>
+      </w:r>
+      <w:proofErr w:type="spellStart"/>
+      <w:r>
+        <w:rPr>
+          <w:lang w:val="en-US"/>
+        </w:rPr>
+        <w:t>Vz</w:t>
+      </w:r>
+      <w:proofErr w:type="spellEnd"/>
+      <w:r>
+        <w:rPr>
+          <w:lang w:val="en-US"/>
+        </w:rPr>
+        <w:t xml:space="preserve"> on circuit)</w:t>
       </w:r>
     </w:p>
     <w:p>
@@ -438,7 +530,7 @@
                     <pic:cNvPicPr/>
                   </pic:nvPicPr>
                   <pic:blipFill>
-                    <a:blip r:embed="rId10"/>
+                    <a:blip r:embed="rId11"/>
                     <a:stretch>
                       <a:fillRect/>
                     </a:stretch>
@@ -486,7 +578,7 @@
                     <pic:cNvPicPr/>
                   </pic:nvPicPr>
                   <pic:blipFill>
-                    <a:blip r:embed="rId11"/>
+                    <a:blip r:embed="rId12"/>
                     <a:stretch>
                       <a:fillRect/>
                     </a:stretch>

</xml_diff>

<commit_message>
Documentation files on LTSPICE stimulations, as well as RC FILTER created
LTSPICE stimulations
	ALL circuits restimulated, documented in test folder
RC FILTER calculations which filters out a lot of noise concerns.
</commit_message>
<xml_diff>
--- a/testing/ltspiceSchematicDocumentation.docx
+++ b/testing/ltspiceSchematicDocumentation.docx
@@ -119,29 +119,102 @@
           <w:lang w:val="en-US"/>
         </w:rPr>
       </w:pPr>
+      <w:proofErr w:type="spellStart"/>
       <w:r>
         <w:rPr>
           <w:lang w:val="en-US"/>
         </w:rPr>
         <w:lastRenderedPageBreak/>
-        <w:t>StrainGAUGE switching</w:t>
-      </w:r>
-    </w:p>
-    <w:p>
-      <w:pPr>
-        <w:rPr>
-          <w:lang w:val="en-US"/>
-        </w:rPr>
-      </w:pPr>
-      <w:r>
-        <w:rPr>
+        <w:t>StrainGAUGE</w:t>
+      </w:r>
+      <w:proofErr w:type="spellEnd"/>
+      <w:r>
+        <w:rPr>
+          <w:lang w:val="en-US"/>
+        </w:rPr>
+        <w:t xml:space="preserve"> switching</w:t>
+      </w:r>
+      <w:r>
+        <w:rPr>
+          <w:lang w:val="en-US"/>
+        </w:rPr>
+        <w:t xml:space="preserve"> – to be discussed about</w:t>
+      </w:r>
+    </w:p>
+    <w:p>
+      <w:pPr>
+        <w:rPr>
+          <w:lang w:val="en-US"/>
+        </w:rPr>
+      </w:pPr>
+    </w:p>
+    <w:p>
+      <w:pPr>
+        <w:rPr>
+          <w:lang w:val="en-US"/>
+        </w:rPr>
+      </w:pPr>
+      <w:r>
+        <w:rPr>
+          <w:lang w:val="en-US"/>
+        </w:rPr>
+        <w:t>HIGH C -&gt; LOW EMI, HIGH CURRENT DRAW, DECREASES ACCURACY</w:t>
+      </w:r>
+    </w:p>
+    <w:p>
+      <w:pPr>
+        <w:rPr>
+          <w:lang w:val="en-US"/>
+        </w:rPr>
+      </w:pPr>
+      <w:r>
+        <w:rPr>
+          <w:lang w:val="en-US"/>
+        </w:rPr>
+        <w:t>CURRENT LIMITING RESISTER -&gt; LOWERS CURRENT, DECREASES ACCURACY</w:t>
+      </w:r>
+    </w:p>
+    <w:p>
+      <w:pPr>
+        <w:rPr>
+          <w:lang w:val="en-US"/>
+        </w:rPr>
+      </w:pPr>
+      <w:r>
+        <w:rPr>
+          <w:lang w:val="en-US"/>
+        </w:rPr>
+        <w:t>NO C -&gt; HIGH</w:t>
+      </w:r>
+      <w:r>
+        <w:rPr>
+          <w:lang w:val="en-US"/>
+        </w:rPr>
+        <w:t xml:space="preserve">EST </w:t>
+      </w:r>
+      <w:r>
+        <w:rPr>
+          <w:lang w:val="en-US"/>
+        </w:rPr>
+        <w:t>EMI, HIGHEST ACCURACY, lowest current draw.</w:t>
+      </w:r>
+    </w:p>
+    <w:p>
+      <w:pPr>
+        <w:rPr>
+          <w:lang w:val="en-US"/>
+        </w:rPr>
+      </w:pPr>
+      <w:r>
+        <w:rPr>
+          <w:noProof/>
           <w:lang w:val="en-US"/>
         </w:rPr>
         <w:drawing>
-          <wp:inline distT="0" distB="0" distL="0" distR="0" wp14:anchorId="5D6E660C" wp14:editId="3E912EDA">
+          <wp:inline distT="0" distB="0" distL="0" distR="0" wp14:anchorId="5D6E660C" wp14:editId="5BFA6187">
             <wp:extent cx="5943600" cy="2948940"/>
             <wp:effectExtent l="0" t="0" r="0" b="3810"/>
-            <wp:docPr id="982459333" name="Picture 1"/>
+            <wp:docPr id="982459333" name="Picture 1" descr="A screenshot of a computer&#10;&#10;AI-generated content may be incorrect."/>
             <wp:cNvGraphicFramePr>
               <a:graphicFrameLocks xmlns:a="http://schemas.openxmlformats.org/drawingml/2006/main" noChangeAspect="1"/>
             </wp:cNvGraphicFramePr>
@@ -149,7 +222,7 @@
               <a:graphicData uri="http://schemas.openxmlformats.org/drawingml/2006/picture">
                 <pic:pic xmlns:pic="http://schemas.openxmlformats.org/drawingml/2006/picture">
                   <pic:nvPicPr>
-                    <pic:cNvPr id="982459333" name=""/>
+                    <pic:cNvPr id="982459333" name="Picture 1" descr="A screenshot of a computer&#10;&#10;AI-generated content may be incorrect."/>
                     <pic:cNvPicPr/>
                   </pic:nvPicPr>
                   <pic:blipFill>
@@ -208,21 +281,14 @@
         <w:rPr>
           <w:lang w:val="en-US"/>
         </w:rPr>
+        <w:lastRenderedPageBreak/>
         <w:tab/>
       </w:r>
-    </w:p>
-    <w:p>
-      <w:pPr>
-        <w:rPr>
-          <w:lang w:val="en-US"/>
-        </w:rPr>
-      </w:pPr>
       <w:r>
         <w:rPr>
           <w:noProof/>
           <w:lang w:val="en-US"/>
         </w:rPr>
-        <w:lastRenderedPageBreak/>
         <w:drawing>
           <wp:inline distT="0" distB="0" distL="0" distR="0" wp14:anchorId="6E620333" wp14:editId="3A53A84F">
             <wp:extent cx="4183120" cy="4081670"/>
@@ -259,11 +325,17 @@
           </wp:inline>
         </w:drawing>
       </w:r>
+    </w:p>
+    <w:p>
+      <w:pPr>
+        <w:keepNext/>
+      </w:pPr>
       <w:r>
         <w:rPr>
           <w:noProof/>
           <w:lang w:val="en-US"/>
         </w:rPr>
+        <w:lastRenderedPageBreak/>
         <w:drawing>
           <wp:inline distT="0" distB="0" distL="0" distR="0" wp14:anchorId="48393296" wp14:editId="2470F6B2">
             <wp:extent cx="4227443" cy="4100981"/>
@@ -303,72 +375,34 @@
     </w:p>
     <w:p>
       <w:pPr>
-        <w:pStyle w:val="Heading1"/>
-        <w:rPr>
-          <w:lang w:val="en-US"/>
-        </w:rPr>
-      </w:pPr>
-      <w:r>
-        <w:rPr>
-          <w:lang w:val="en-US"/>
-        </w:rPr>
+        <w:pStyle w:val="Caption"/>
+      </w:pPr>
+      <w:r>
+        <w:t xml:space="preserve">Figure </w:t>
+      </w:r>
+      <w:fldSimple w:instr=" SEQ Figure \* ARABIC ">
+        <w:r>
+          <w:rPr>
+            <w:noProof/>
+          </w:rPr>
+          <w:t>1</w:t>
+        </w:r>
+      </w:fldSimple>
+      <w:r>
+        <w:t xml:space="preserve"> Current limiting resistor = 1 Ohm, bypass 100uF</w:t>
+      </w:r>
+    </w:p>
+    <w:p>
+      <w:pPr>
+        <w:keepNext/>
+      </w:pPr>
+      <w:r>
         <w:lastRenderedPageBreak/>
-        <w:t>Strain gauge</w:t>
-      </w:r>
-      <w:r>
-        <w:rPr>
-          <w:lang w:val="en-US"/>
-        </w:rPr>
-        <w:t xml:space="preserve"> Amplifier </w:t>
-      </w:r>
-    </w:p>
-    <w:p>
-      <w:pPr>
-        <w:rPr>
-          <w:lang w:val="en-US"/>
-        </w:rPr>
-      </w:pPr>
-      <w:r>
-        <w:rPr>
-          <w:lang w:val="en-US"/>
-        </w:rPr>
-        <w:t>I had</w:t>
-      </w:r>
-      <w:r>
-        <w:rPr>
-          <w:lang w:val="en-US"/>
-        </w:rPr>
-        <w:t xml:space="preserve"> difficulty combining with the clamping diodes in the next circuit.</w:t>
-      </w:r>
-      <w:r>
-        <w:rPr>
-          <w:lang w:val="en-US"/>
-        </w:rPr>
-        <w:t xml:space="preserve"> Wondering if it has to do with the output current of the OP-AMP</w:t>
-      </w:r>
-      <w:r>
-        <w:rPr>
-          <w:lang w:val="en-US"/>
-        </w:rPr>
-        <w:t>. Will need to explore this a bit further.</w:t>
-      </w:r>
-    </w:p>
-    <w:p>
-      <w:pPr>
-        <w:rPr>
-          <w:lang w:val="en-US"/>
-        </w:rPr>
-      </w:pPr>
-      <w:r>
-        <w:rPr>
-          <w:noProof/>
-          <w:lang w:val="en-US"/>
-        </w:rPr>
         <w:drawing>
-          <wp:inline distT="0" distB="0" distL="0" distR="0" wp14:anchorId="075ECA21" wp14:editId="5435056A">
-            <wp:extent cx="4606316" cy="3369600"/>
-            <wp:effectExtent l="0" t="0" r="3810" b="2540"/>
-            <wp:docPr id="1692066167" name="Picture 1" descr="A computer screen shot of a diagram&#10;&#10;AI-generated content may be incorrect."/>
+          <wp:inline distT="0" distB="0" distL="0" distR="0" wp14:anchorId="33DD92F5" wp14:editId="2EB220A9">
+            <wp:extent cx="5943600" cy="4046855"/>
+            <wp:effectExtent l="0" t="0" r="0" b="0"/>
+            <wp:docPr id="458558654" name="Picture 1" descr="A screen shot of a graph&#10;&#10;AI-generated content may be incorrect."/>
             <wp:cNvGraphicFramePr>
               <a:graphicFrameLocks xmlns:a="http://schemas.openxmlformats.org/drawingml/2006/main" noChangeAspect="1"/>
             </wp:cNvGraphicFramePr>
@@ -376,7 +410,7 @@
               <a:graphicData uri="http://schemas.openxmlformats.org/drawingml/2006/picture">
                 <pic:pic xmlns:pic="http://schemas.openxmlformats.org/drawingml/2006/picture">
                   <pic:nvPicPr>
-                    <pic:cNvPr id="1692066167" name="Picture 1" descr="A computer screen shot of a diagram&#10;&#10;AI-generated content may be incorrect."/>
+                    <pic:cNvPr id="458558654" name="Picture 1" descr="A screen shot of a graph&#10;&#10;AI-generated content may be incorrect."/>
                     <pic:cNvPicPr/>
                   </pic:nvPicPr>
                   <pic:blipFill>
@@ -388,7 +422,7 @@
                   <pic:spPr>
                     <a:xfrm>
                       <a:off x="0" y="0"/>
-                      <a:ext cx="4617785" cy="3377990"/>
+                      <a:ext cx="5943600" cy="4046855"/>
                     </a:xfrm>
                     <a:prstGeom prst="rect">
                       <a:avLst/>
@@ -400,16 +434,154 @@
           </wp:inline>
         </w:drawing>
       </w:r>
+    </w:p>
+    <w:p>
+      <w:pPr>
+        <w:pStyle w:val="Caption"/>
+      </w:pPr>
+      <w:r>
+        <w:t xml:space="preserve">Figure </w:t>
+      </w:r>
+      <w:fldSimple w:instr=" SEQ Figure \* ARABIC ">
+        <w:r>
+          <w:rPr>
+            <w:noProof/>
+          </w:rPr>
+          <w:t>2</w:t>
+        </w:r>
+      </w:fldSimple>
+      <w:r>
+        <w:t xml:space="preserve">  R =1, C=100uF</w:t>
+      </w:r>
+    </w:p>
+    <w:p>
+      <w:pPr>
+        <w:pStyle w:val="Heading1"/>
+        <w:rPr>
+          <w:lang w:val="en-US"/>
+        </w:rPr>
+      </w:pPr>
+      <w:r>
+        <w:rPr>
+          <w:lang w:val="en-US"/>
+        </w:rPr>
+        <w:t>Strain gauge</w:t>
+      </w:r>
+      <w:r>
+        <w:rPr>
+          <w:lang w:val="en-US"/>
+        </w:rPr>
+        <w:t xml:space="preserve"> Amplifier </w:t>
+      </w:r>
+    </w:p>
+    <w:p>
+      <w:pPr>
+        <w:rPr>
+          <w:lang w:val="en-US"/>
+        </w:rPr>
+      </w:pPr>
+      <w:r>
+        <w:rPr>
+          <w:lang w:val="en-US"/>
+        </w:rPr>
+        <w:t>Could not</w:t>
+      </w:r>
+      <w:r>
+        <w:rPr>
+          <w:lang w:val="en-US"/>
+        </w:rPr>
+        <w:t xml:space="preserve"> trigger </w:t>
+      </w:r>
+      <w:r>
+        <w:rPr>
+          <w:lang w:val="en-US"/>
+        </w:rPr>
+        <w:t>under</w:t>
+      </w:r>
+      <w:r>
+        <w:rPr>
+          <w:lang w:val="en-US"/>
+        </w:rPr>
+        <w:t xml:space="preserve">voltage </w:t>
+      </w:r>
+      <w:r>
+        <w:rPr>
+          <w:lang w:val="en-US"/>
+        </w:rPr>
+        <w:t>conditions</w:t>
+      </w:r>
+      <w:r>
+        <w:rPr>
+          <w:lang w:val="en-US"/>
+        </w:rPr>
+        <w:t xml:space="preserve"> on stimulation due to OP-AMP reaching saturation at about 500mV</w:t>
+      </w:r>
+      <w:r>
+        <w:rPr>
+          <w:lang w:val="en-US"/>
+        </w:rPr>
+        <w:t>.</w:t>
+      </w:r>
+      <w:r>
+        <w:rPr>
+          <w:lang w:val="en-US"/>
+        </w:rPr>
+        <w:t xml:space="preserve"> </w:t>
+      </w:r>
+      <w:r>
+        <w:rPr>
+          <w:lang w:val="en-US"/>
+        </w:rPr>
+        <w:t xml:space="preserve">The stimulated diodes are </w:t>
+      </w:r>
+      <w:r>
+        <w:rPr>
+          <w:lang w:val="en-US"/>
+        </w:rPr>
+        <w:t>specced out</w:t>
+      </w:r>
+      <w:r>
+        <w:rPr>
+          <w:lang w:val="en-US"/>
+        </w:rPr>
+        <w:t xml:space="preserve"> for worst case condition. Triggering at -182mV,</w:t>
+      </w:r>
+      <w:r>
+        <w:rPr>
+          <w:lang w:val="en-US"/>
+        </w:rPr>
+        <w:t xml:space="preserve"> o</w:t>
+      </w:r>
+      <w:r>
+        <w:rPr>
+          <w:lang w:val="en-US"/>
+        </w:rPr>
+        <w:t xml:space="preserve">verall, the diodes still protect the ADC at worst-case scenario however could not be </w:t>
+      </w:r>
+      <w:r>
+        <w:rPr>
+          <w:lang w:val="en-US"/>
+        </w:rPr>
+        <w:t>properly integrated into the stimulation.</w:t>
+      </w:r>
+    </w:p>
+    <w:p>
+      <w:pPr>
+        <w:rPr>
+          <w:lang w:val="en-US"/>
+        </w:rPr>
+      </w:pPr>
       <w:r>
         <w:rPr>
           <w:noProof/>
           <w:lang w:val="en-US"/>
         </w:rPr>
+        <w:lastRenderedPageBreak/>
         <w:drawing>
-          <wp:inline distT="0" distB="0" distL="0" distR="0" wp14:anchorId="0975E4C8" wp14:editId="2B2745DE">
-            <wp:extent cx="4710896" cy="3736506"/>
-            <wp:effectExtent l="0" t="0" r="0" b="0"/>
-            <wp:docPr id="1841300848" name="Picture 1" descr="A screen shot of a graph&#10;&#10;AI-generated content may be incorrect."/>
+          <wp:inline distT="0" distB="0" distL="0" distR="0" wp14:anchorId="59D63FA2" wp14:editId="1386096C">
+            <wp:extent cx="3577820" cy="2610356"/>
+            <wp:effectExtent l="0" t="0" r="3810" b="0"/>
+            <wp:docPr id="754617914" name="Picture 1" descr="A screenshot of a computer&#10;&#10;AI-generated content may be incorrect."/>
             <wp:cNvGraphicFramePr>
               <a:graphicFrameLocks xmlns:a="http://schemas.openxmlformats.org/drawingml/2006/main" noChangeAspect="1"/>
             </wp:cNvGraphicFramePr>
@@ -417,7 +589,7 @@
               <a:graphicData uri="http://schemas.openxmlformats.org/drawingml/2006/picture">
                 <pic:pic xmlns:pic="http://schemas.openxmlformats.org/drawingml/2006/picture">
                   <pic:nvPicPr>
-                    <pic:cNvPr id="1841300848" name="Picture 1" descr="A screen shot of a graph&#10;&#10;AI-generated content may be incorrect."/>
+                    <pic:cNvPr id="754617914" name="Picture 1" descr="A screenshot of a computer&#10;&#10;AI-generated content may be incorrect."/>
                     <pic:cNvPicPr/>
                   </pic:nvPicPr>
                   <pic:blipFill>
@@ -429,7 +601,7 @@
                   <pic:spPr>
                     <a:xfrm>
                       <a:off x="0" y="0"/>
-                      <a:ext cx="4713574" cy="3738630"/>
+                      <a:ext cx="3578859" cy="2611114"/>
                     </a:xfrm>
                     <a:prstGeom prst="rect">
                       <a:avLst/>
@@ -441,62 +613,16 @@
           </wp:inline>
         </w:drawing>
       </w:r>
-    </w:p>
-    <w:p>
-      <w:pPr>
-        <w:rPr>
-          <w:lang w:val="en-US"/>
-        </w:rPr>
-      </w:pPr>
-      <w:r>
-        <w:rPr>
-          <w:rStyle w:val="Heading1Char"/>
-        </w:rPr>
-        <w:lastRenderedPageBreak/>
-        <w:t xml:space="preserve">Diode clamping </w:t>
-      </w:r>
-      <w:r>
-        <w:rPr>
-          <w:rStyle w:val="Heading1Char"/>
-        </w:rPr>
-        <w:t>circuit</w:t>
-      </w:r>
-      <w:r>
-        <w:rPr>
-          <w:lang w:val="en-US"/>
-        </w:rPr>
-        <w:t xml:space="preserve"> (</w:t>
-      </w:r>
-      <w:r>
-        <w:rPr>
-          <w:lang w:val="en-US"/>
-        </w:rPr>
-        <w:t>*Note, reverse voltage can vary quite a bit as seen by Vz on circuit)</w:t>
-      </w:r>
-    </w:p>
-    <w:p>
-      <w:pPr>
-        <w:rPr>
-          <w:lang w:val="en-US"/>
-        </w:rPr>
-      </w:pPr>
-    </w:p>
-    <w:p>
-      <w:pPr>
-        <w:rPr>
-          <w:lang w:val="en-US"/>
-        </w:rPr>
-      </w:pPr>
       <w:r>
         <w:rPr>
           <w:noProof/>
           <w:lang w:val="en-US"/>
         </w:rPr>
         <w:drawing>
-          <wp:inline distT="0" distB="0" distL="0" distR="0" wp14:anchorId="4450829E" wp14:editId="72135EB9">
-            <wp:extent cx="3392557" cy="3316829"/>
-            <wp:effectExtent l="0" t="0" r="0" b="0"/>
-            <wp:docPr id="1496502035" name="Picture 1" descr="A screenshot of a computer&#10;&#10;AI-generated content may be incorrect."/>
+          <wp:inline distT="0" distB="0" distL="0" distR="0" wp14:anchorId="51E32975" wp14:editId="20E87A1C">
+            <wp:extent cx="4188443" cy="3093004"/>
+            <wp:effectExtent l="0" t="0" r="3175" b="0"/>
+            <wp:docPr id="326682040" name="Picture 1" descr="A screen shot of a computer&#10;&#10;AI-generated content may be incorrect."/>
             <wp:cNvGraphicFramePr>
               <a:graphicFrameLocks xmlns:a="http://schemas.openxmlformats.org/drawingml/2006/main" noChangeAspect="1"/>
             </wp:cNvGraphicFramePr>
@@ -504,7 +630,7 @@
               <a:graphicData uri="http://schemas.openxmlformats.org/drawingml/2006/picture">
                 <pic:pic xmlns:pic="http://schemas.openxmlformats.org/drawingml/2006/picture">
                   <pic:nvPicPr>
-                    <pic:cNvPr id="1496502035" name="Picture 1" descr="A screenshot of a computer&#10;&#10;AI-generated content may be incorrect."/>
+                    <pic:cNvPr id="326682040" name="Picture 1" descr="A screen shot of a computer&#10;&#10;AI-generated content may be incorrect."/>
                     <pic:cNvPicPr/>
                   </pic:nvPicPr>
                   <pic:blipFill>
@@ -516,7 +642,129 @@
                   <pic:spPr>
                     <a:xfrm>
                       <a:off x="0" y="0"/>
-                      <a:ext cx="3393970" cy="3318211"/>
+                      <a:ext cx="4195254" cy="3098034"/>
+                    </a:xfrm>
+                    <a:prstGeom prst="rect">
+                      <a:avLst/>
+                    </a:prstGeom>
+                  </pic:spPr>
+                </pic:pic>
+              </a:graphicData>
+            </a:graphic>
+          </wp:inline>
+        </w:drawing>
+      </w:r>
+    </w:p>
+    <w:p>
+      <w:pPr>
+        <w:rPr>
+          <w:lang w:val="en-US"/>
+        </w:rPr>
+      </w:pPr>
+    </w:p>
+    <w:p>
+      <w:pPr>
+        <w:rPr>
+          <w:lang w:val="en-US"/>
+        </w:rPr>
+      </w:pPr>
+    </w:p>
+    <w:p>
+      <w:pPr>
+        <w:rPr>
+          <w:lang w:val="en-US"/>
+        </w:rPr>
+      </w:pPr>
+    </w:p>
+    <w:p>
+      <w:pPr>
+        <w:rPr>
+          <w:lang w:val="en-US"/>
+        </w:rPr>
+      </w:pPr>
+      <w:r>
+        <w:rPr>
+          <w:rStyle w:val="Heading1Char"/>
+        </w:rPr>
+        <w:t xml:space="preserve">Diode clamping </w:t>
+      </w:r>
+      <w:r>
+        <w:rPr>
+          <w:rStyle w:val="Heading1Char"/>
+        </w:rPr>
+        <w:t>circuit</w:t>
+      </w:r>
+      <w:r>
+        <w:rPr>
+          <w:lang w:val="en-US"/>
+        </w:rPr>
+        <w:t xml:space="preserve"> (</w:t>
+      </w:r>
+      <w:r>
+        <w:rPr>
+          <w:lang w:val="en-US"/>
+        </w:rPr>
+        <w:t xml:space="preserve">*Note, reverse voltage can vary quite a bit as seen by </w:t>
+      </w:r>
+      <w:proofErr w:type="spellStart"/>
+      <w:r>
+        <w:rPr>
+          <w:lang w:val="en-US"/>
+        </w:rPr>
+        <w:t>Vz</w:t>
+      </w:r>
+      <w:proofErr w:type="spellEnd"/>
+      <w:r>
+        <w:rPr>
+          <w:lang w:val="en-US"/>
+        </w:rPr>
+        <w:t xml:space="preserve"> on circuit)</w:t>
+      </w:r>
+    </w:p>
+    <w:p>
+      <w:pPr>
+        <w:rPr>
+          <w:lang w:val="en-US"/>
+        </w:rPr>
+      </w:pPr>
+    </w:p>
+    <w:p>
+      <w:pPr>
+        <w:rPr>
+          <w:lang w:val="en-US"/>
+        </w:rPr>
+      </w:pPr>
+      <w:r>
+        <w:rPr>
+          <w:noProof/>
+          <w:lang w:val="en-US"/>
+        </w:rPr>
+        <w:lastRenderedPageBreak/>
+        <w:drawing>
+          <wp:inline distT="0" distB="0" distL="0" distR="0" wp14:anchorId="64C9DDCC" wp14:editId="1F5730F5">
+            <wp:extent cx="4711054" cy="3467356"/>
+            <wp:effectExtent l="0" t="0" r="0" b="0"/>
+            <wp:docPr id="1835883989" name="Picture 1" descr="A diagram of a circuit&#10;&#10;AI-generated content may be incorrect."/>
+            <wp:cNvGraphicFramePr>
+              <a:graphicFrameLocks xmlns:a="http://schemas.openxmlformats.org/drawingml/2006/main" noChangeAspect="1"/>
+            </wp:cNvGraphicFramePr>
+            <a:graphic xmlns:a="http://schemas.openxmlformats.org/drawingml/2006/main">
+              <a:graphicData uri="http://schemas.openxmlformats.org/drawingml/2006/picture">
+                <pic:pic xmlns:pic="http://schemas.openxmlformats.org/drawingml/2006/picture">
+                  <pic:nvPicPr>
+                    <pic:cNvPr id="1835883989" name="Picture 1" descr="A diagram of a circuit&#10;&#10;AI-generated content may be incorrect."/>
+                    <pic:cNvPicPr/>
+                  </pic:nvPicPr>
+                  <pic:blipFill>
+                    <a:blip r:embed="rId12"/>
+                    <a:stretch>
+                      <a:fillRect/>
+                    </a:stretch>
+                  </pic:blipFill>
+                  <pic:spPr>
+                    <a:xfrm>
+                      <a:off x="0" y="0"/>
+                      <a:ext cx="4715475" cy="3470610"/>
                     </a:xfrm>
                     <a:prstGeom prst="rect">
                       <a:avLst/>
@@ -556,7 +804,7 @@
                     <pic:cNvPicPr/>
                   </pic:nvPicPr>
                   <pic:blipFill>
-                    <a:blip r:embed="rId12"/>
+                    <a:blip r:embed="rId13"/>
                     <a:stretch>
                       <a:fillRect/>
                     </a:stretch>
@@ -576,6 +824,69 @@
           </wp:inline>
         </w:drawing>
       </w:r>
+    </w:p>
+    <w:p>
+      <w:pPr>
+        <w:rPr>
+          <w:lang w:val="en-US"/>
+        </w:rPr>
+      </w:pPr>
+      <w:r>
+        <w:rPr>
+          <w:noProof/>
+          <w:lang w:val="en-US"/>
+        </w:rPr>
+        <w:lastRenderedPageBreak/>
+        <w:drawing>
+          <wp:inline distT="0" distB="0" distL="0" distR="0" wp14:anchorId="554F43AC" wp14:editId="3CEB0F45">
+            <wp:extent cx="4720456" cy="3388037"/>
+            <wp:effectExtent l="0" t="0" r="4445" b="3175"/>
+            <wp:docPr id="267251476" name="Picture 1" descr="A screenshot of a computer&#10;&#10;AI-generated content may be incorrect."/>
+            <wp:cNvGraphicFramePr>
+              <a:graphicFrameLocks xmlns:a="http://schemas.openxmlformats.org/drawingml/2006/main" noChangeAspect="1"/>
+            </wp:cNvGraphicFramePr>
+            <a:graphic xmlns:a="http://schemas.openxmlformats.org/drawingml/2006/main">
+              <a:graphicData uri="http://schemas.openxmlformats.org/drawingml/2006/picture">
+                <pic:pic xmlns:pic="http://schemas.openxmlformats.org/drawingml/2006/picture">
+                  <pic:nvPicPr>
+                    <pic:cNvPr id="267251476" name="Picture 1" descr="A screenshot of a computer&#10;&#10;AI-generated content may be incorrect."/>
+                    <pic:cNvPicPr/>
+                  </pic:nvPicPr>
+                  <pic:blipFill>
+                    <a:blip r:embed="rId14"/>
+                    <a:stretch>
+                      <a:fillRect/>
+                    </a:stretch>
+                  </pic:blipFill>
+                  <pic:spPr>
+                    <a:xfrm>
+                      <a:off x="0" y="0"/>
+                      <a:ext cx="4725917" cy="3391956"/>
+                    </a:xfrm>
+                    <a:prstGeom prst="rect">
+                      <a:avLst/>
+                    </a:prstGeom>
+                  </pic:spPr>
+                </pic:pic>
+              </a:graphicData>
+            </a:graphic>
+          </wp:inline>
+        </w:drawing>
+      </w:r>
+    </w:p>
+    <w:p>
+      <w:pPr>
+        <w:rPr>
+          <w:lang w:val="en-US"/>
+        </w:rPr>
+      </w:pPr>
+    </w:p>
+    <w:p>
+      <w:pPr>
+        <w:rPr>
+          <w:lang w:val="en-US"/>
+        </w:rPr>
+      </w:pPr>
     </w:p>
     <w:sectPr>
       <w:pgSz w:w="12240" w:h="15840"/>
@@ -1504,6 +1815,34 @@
       <w:spacing w:val="5"/>
     </w:rPr>
   </w:style>
+  <w:style w:type="paragraph" w:styleId="NoSpacing">
+    <w:name w:val="No Spacing"/>
+    <w:uiPriority w:val="1"/>
+    <w:qFormat/>
+    <w:rsid w:val="008E4E26"/>
+    <w:pPr>
+      <w:spacing w:after="0" w:line="240" w:lineRule="auto"/>
+    </w:pPr>
+  </w:style>
+  <w:style w:type="paragraph" w:styleId="Caption">
+    <w:name w:val="caption"/>
+    <w:basedOn w:val="Normal"/>
+    <w:next w:val="Normal"/>
+    <w:uiPriority w:val="35"/>
+    <w:unhideWhenUsed/>
+    <w:qFormat/>
+    <w:rsid w:val="001C36FE"/>
+    <w:pPr>
+      <w:spacing w:after="200" w:line="240" w:lineRule="auto"/>
+    </w:pPr>
+    <w:rPr>
+      <w:i/>
+      <w:iCs/>
+      <w:color w:val="0E2841" w:themeColor="text2"/>
+      <w:sz w:val="18"/>
+      <w:szCs w:val="18"/>
+    </w:rPr>
+  </w:style>
 </w:styles>
 </file>
 

</xml_diff>